<commit_message>
Changed Landing Page presentational text to be more personal.
</commit_message>
<xml_diff>
--- a/public/resume/2024.Software Engineer.Alex Alvarez Garciga.docx
+++ b/public/resume/2024.Software Engineer.Alex Alvarez Garciga.docx
@@ -44,7 +44,7 @@
             </w14:solidFill>
           </w14:textFill>
         </w:rPr>
-        <w:t>á</w:t>
+        <w:t>a</w:t>
       </w:r>
       <w:r>
         <w:rPr>
@@ -158,7 +158,15 @@
           <w:rtl w:val="0"/>
           <w:lang w:val="en-US"/>
         </w:rPr>
-        <w:t>Homestead, FL, USA.</w:t>
+        <w:t>Miami</w:t>
+      </w:r>
+      <w:r>
+        <w:rPr>
+          <w:rStyle w:val="None"/>
+          <w:rtl w:val="0"/>
+          <w:lang w:val="en-US"/>
+        </w:rPr>
+        <w:t>, FL, USA.</w:t>
       </w:r>
     </w:p>
     <w:p>
@@ -308,7 +316,7 @@
           <w:rtl w:val="0"/>
           <w:lang w:val="en-US"/>
         </w:rPr>
-        <w:t>, with more than a decade of exposure to front-end technologies, Microsoft ASP.Net solutions, and Microsoft Azure Cloud Services. In love with React.js</w:t>
+        <w:t>, with more than a decade of exposure to front-end technologies, Microsoft ASP.Net solutions, and Microsoft Azure Cloud Services. In love with React</w:t>
       </w:r>
       <w:r>
         <w:rPr>
@@ -1010,23 +1018,7 @@
           <w:rtl w:val="0"/>
           <w:lang w:val="en-US"/>
         </w:rPr>
-        <w:t>Universidad de las Ciencias Inform</w:t>
-      </w:r>
-      <w:r>
-        <w:rPr>
-          <w:rStyle w:val="None"/>
-          <w:rtl w:val="0"/>
-          <w:lang w:val="en-US"/>
-        </w:rPr>
-        <w:t>á</w:t>
-      </w:r>
-      <w:r>
-        <w:rPr>
-          <w:rStyle w:val="None"/>
-          <w:rtl w:val="0"/>
-          <w:lang w:val="en-US"/>
-        </w:rPr>
-        <w:t>ticas</w:t>
+        <w:t>Universidad de las Ciencias Informaticas</w:t>
       </w:r>
       <w:r>
         <w:rPr>

</xml_diff>

<commit_message>
Updated Resume and Experience Section to showcase a more hands on project history ommiting some CTO work experience.
</commit_message>
<xml_diff>
--- a/public/resume/2024.Software Engineer.Alex Alvarez Garciga.docx
+++ b/public/resume/2024.Software Engineer.Alex Alvarez Garciga.docx
@@ -29,37 +29,7 @@
             </w14:solidFill>
           </w14:textFill>
         </w:rPr>
-        <w:t>Alex Alvarez G</w:t>
-      </w:r>
-      <w:r>
-        <w:rPr>
-          <w:outline w:val="0"/>
-          <w:color w:val="191919"/>
-          <w:u w:color="191919"/>
-          <w:rtl w:val="0"/>
-          <w:lang w:val="en-US"/>
-          <w14:textFill>
-            <w14:solidFill>
-              <w14:srgbClr w14:val="191919"/>
-            </w14:solidFill>
-          </w14:textFill>
-        </w:rPr>
-        <w:t>a</w:t>
-      </w:r>
-      <w:r>
-        <w:rPr>
-          <w:outline w:val="0"/>
-          <w:color w:val="191919"/>
-          <w:u w:color="191919"/>
-          <w:rtl w:val="0"/>
-          <w:lang w:val="en-US"/>
-          <w14:textFill>
-            <w14:solidFill>
-              <w14:srgbClr w14:val="191919"/>
-            </w14:solidFill>
-          </w14:textFill>
-        </w:rPr>
-        <w:t>rciga</w:t>
+        <w:t>Alex Alvarez Garciga</w:t>
       </w:r>
     </w:p>
     <w:p>
@@ -68,6 +38,7 @@
       </w:pPr>
       <w:r>
         <w:rPr>
+          <w:rStyle w:val="None A"/>
           <w:rtl w:val="0"/>
           <w:lang w:val="en-US"/>
         </w:rPr>
@@ -114,59 +85,31 @@
       </w:r>
       <w:r>
         <w:rPr>
-          <w:rStyle w:val="None"/>
-          <w:rtl w:val="0"/>
-          <w:lang w:val="en-US"/>
+          <w:rStyle w:val="None A"/>
+          <w:rtl w:val="0"/>
         </w:rPr>
         <w:t xml:space="preserve"> • </w:t>
       </w:r>
       <w:r>
         <w:rPr>
-          <w:rStyle w:val="None"/>
-          <w:rtl w:val="0"/>
-          <w:lang w:val="en-US"/>
-        </w:rPr>
-        <w:t>+1 (786) 461-</w:t>
-      </w:r>
-      <w:r>
-        <w:rPr>
-          <w:rStyle w:val="None"/>
-          <w:rtl w:val="0"/>
-          <w:lang w:val="en-US"/>
-        </w:rPr>
-        <w:t xml:space="preserve"> </w:t>
-      </w:r>
-      <w:r>
-        <w:rPr>
-          <w:rStyle w:val="None"/>
-          <w:rtl w:val="0"/>
-          <w:lang w:val="en-US"/>
-        </w:rPr>
-        <w:t xml:space="preserve">5529 </w:t>
-      </w:r>
-      <w:r>
-        <w:rPr>
-          <w:rStyle w:val="None"/>
-          <w:rtl w:val="0"/>
-          <w:lang w:val="en-US"/>
+          <w:rStyle w:val="None A"/>
+          <w:rtl w:val="0"/>
+        </w:rPr>
+        <w:t xml:space="preserve">+1 (786) 461- 5529 </w:t>
+      </w:r>
+      <w:r>
+        <w:rPr>
+          <w:rStyle w:val="None A"/>
+          <w:rtl w:val="0"/>
         </w:rPr>
         <w:t xml:space="preserve">• </w:t>
       </w:r>
       <w:r>
         <w:rPr>
-          <w:rStyle w:val="None"/>
-          <w:rtl w:val="0"/>
-          <w:lang w:val="en-US"/>
-        </w:rPr>
-        <w:t>Miami</w:t>
-      </w:r>
-      <w:r>
-        <w:rPr>
-          <w:rStyle w:val="None"/>
-          <w:rtl w:val="0"/>
-          <w:lang w:val="en-US"/>
-        </w:rPr>
-        <w:t>, FL, USA.</w:t>
+          <w:rStyle w:val="None A"/>
+          <w:rtl w:val="0"/>
+        </w:rPr>
+        <w:t>Miami, FL, USA.</w:t>
       </w:r>
     </w:p>
     <w:p>
@@ -204,9 +147,8 @@
       </w:r>
       <w:r>
         <w:rPr>
-          <w:rStyle w:val="None"/>
-          <w:rtl w:val="0"/>
-          <w:lang w:val="en-US"/>
+          <w:rStyle w:val="None A"/>
+          <w:rtl w:val="0"/>
         </w:rPr>
         <w:t xml:space="preserve"> • </w:t>
       </w:r>
@@ -241,9 +183,8 @@
       </w:r>
       <w:r>
         <w:rPr>
-          <w:rStyle w:val="None"/>
-          <w:rtl w:val="0"/>
-          <w:lang w:val="en-US"/>
+          <w:rStyle w:val="None A"/>
+          <w:rtl w:val="0"/>
         </w:rPr>
         <w:t xml:space="preserve"> • </w:t>
       </w:r>
@@ -278,9 +219,8 @@
       </w:r>
       <w:r>
         <w:rPr>
-          <w:rStyle w:val="None"/>
-          <w:rtl w:val="0"/>
-          <w:lang w:val="en-US"/>
+          <w:rStyle w:val="None A"/>
+          <w:rtl w:val="0"/>
         </w:rPr>
         <w:t xml:space="preserve"> </w:t>
       </w:r>
@@ -296,91 +236,10 @@
       </w:pPr>
       <w:r>
         <w:rPr>
-          <w:rStyle w:val="None"/>
-          <w:rtl w:val="0"/>
-          <w:lang w:val="en-US"/>
-        </w:rPr>
-        <w:t>Software engineer fluent in JavaScript</w:t>
-      </w:r>
-      <w:r>
-        <w:rPr>
-          <w:rStyle w:val="None"/>
-          <w:rtl w:val="0"/>
-          <w:lang w:val="en-US"/>
-        </w:rPr>
-        <w:t xml:space="preserve"> &amp; C#</w:t>
-      </w:r>
-      <w:r>
-        <w:rPr>
-          <w:rStyle w:val="None"/>
-          <w:rtl w:val="0"/>
-          <w:lang w:val="en-US"/>
-        </w:rPr>
-        <w:t>, with more than a decade of exposure to front-end technologies, Microsoft ASP.Net solutions, and Microsoft Azure Cloud Services. In love with React</w:t>
-      </w:r>
-      <w:r>
-        <w:rPr>
-          <w:rStyle w:val="None"/>
-          <w:rtl w:val="0"/>
-          <w:lang w:val="en-US"/>
-        </w:rPr>
-        <w:t>, Typescript</w:t>
-      </w:r>
-      <w:r>
-        <w:rPr>
-          <w:rStyle w:val="None"/>
-          <w:rtl w:val="0"/>
-          <w:lang w:val="en-US"/>
-        </w:rPr>
-        <w:t xml:space="preserve">, HTML5, and CSS3. Skilled in UI/UX design, </w:t>
-      </w:r>
-      <w:r>
-        <w:rPr>
-          <w:rStyle w:val="None"/>
-          <w:rtl w:val="0"/>
-          <w:lang w:val="en-US"/>
-        </w:rPr>
-        <w:t>a</w:t>
-      </w:r>
-      <w:r>
-        <w:rPr>
-          <w:rStyle w:val="None"/>
-          <w:rtl w:val="0"/>
-          <w:lang w:val="en-US"/>
-        </w:rPr>
-        <w:t xml:space="preserve">lgorithms, and </w:t>
-      </w:r>
-      <w:r>
-        <w:rPr>
-          <w:rStyle w:val="None"/>
-          <w:rtl w:val="0"/>
-          <w:lang w:val="en-US"/>
-        </w:rPr>
-        <w:t>d</w:t>
-      </w:r>
-      <w:r>
-        <w:rPr>
-          <w:rStyle w:val="None"/>
-          <w:rtl w:val="0"/>
-          <w:lang w:val="en-US"/>
-        </w:rPr>
-        <w:t xml:space="preserve">ata </w:t>
-      </w:r>
-      <w:r>
-        <w:rPr>
-          <w:rStyle w:val="None"/>
-          <w:rtl w:val="0"/>
-          <w:lang w:val="en-US"/>
-        </w:rPr>
-        <w:t>s</w:t>
-      </w:r>
-      <w:r>
-        <w:rPr>
-          <w:rStyle w:val="None"/>
-          <w:rtl w:val="0"/>
-          <w:lang w:val="en-US"/>
-        </w:rPr>
-        <w:t>tructures. Enthusiastic about creating maintainable, user-friendly software through agile methodologies. Able to quickly learn and adopt new paradigms, programming languages, frameworks, and tools to meet project needs.</w:t>
+          <w:rStyle w:val="None A"/>
+          <w:rtl w:val="0"/>
+        </w:rPr>
+        <w:t>Software engineer fluent in JavaScript &amp; C#, with more than a decade of exposure to front-end technologies, Microsoft ASP.Net solutions, and Microsoft Azure Cloud Services. Skilled in UI/UX design, React, Typescript, HTML5, and CSS3. Enthusiastic about creating maintainable, user-friendly software through agile methodologies. Able to quickly learn and adopt new paradigms, programming languages, frameworks, and tools to meet project needs.</w:t>
       </w:r>
     </w:p>
     <w:p>
@@ -389,9 +248,8 @@
       </w:pPr>
       <w:r>
         <w:rPr>
-          <w:rStyle w:val="None"/>
-          <w:rtl w:val="0"/>
-          <w:lang w:val="en-US"/>
+          <w:rStyle w:val="None A"/>
+          <w:rtl w:val="0"/>
         </w:rPr>
         <w:t>Experience</w:t>
       </w:r>
@@ -402,9 +260,8 @@
       </w:pPr>
       <w:r>
         <w:rPr>
-          <w:rStyle w:val="None"/>
-          <w:rtl w:val="0"/>
-          <w:lang w:val="en-US"/>
+          <w:rStyle w:val="None A"/>
+          <w:rtl w:val="0"/>
         </w:rPr>
         <w:t>Origin IT Solutions B.W. - ACSION</w:t>
       </w:r>
@@ -415,35 +272,24 @@
       </w:pPr>
       <w:r>
         <w:rPr>
-          <w:rStyle w:val="None"/>
-          <w:rtl w:val="0"/>
-          <w:lang w:val="en-US"/>
-        </w:rPr>
-        <w:t xml:space="preserve">04/2020 - </w:t>
-      </w:r>
-      <w:r>
-        <w:rPr>
-          <w:rStyle w:val="None"/>
-          <w:rtl w:val="0"/>
-          <w:lang w:val="en-US"/>
-        </w:rPr>
-        <w:t>01</w:t>
-      </w:r>
-      <w:r>
-        <w:rPr>
-          <w:rStyle w:val="None"/>
-          <w:rtl w:val="0"/>
-          <w:lang w:val="en-US"/>
-        </w:rPr>
-        <w:t>/202</w:t>
-      </w:r>
-      <w:r>
-        <w:rPr>
-          <w:rStyle w:val="None"/>
-          <w:rtl w:val="0"/>
-          <w:lang w:val="en-US"/>
-        </w:rPr>
-        <w:t>4</w:t>
+          <w:rStyle w:val="None A"/>
+          <w:rtl w:val="0"/>
+        </w:rPr>
+        <w:t>04/2020 - 01/2024 (Cura</w:t>
+      </w:r>
+      <w:r>
+        <w:rPr>
+          <w:rStyle w:val="None A"/>
+          <w:rtl w:val="0"/>
+        </w:rPr>
+        <w:t>ç</w:t>
+      </w:r>
+      <w:r>
+        <w:rPr>
+          <w:rStyle w:val="None A"/>
+          <w:rtl w:val="0"/>
+        </w:rPr>
+        <w:t>ao - Suriname)</w:t>
       </w:r>
     </w:p>
     <w:p>
@@ -452,19 +298,10 @@
       </w:pPr>
       <w:r>
         <w:rPr>
-          <w:rStyle w:val="None"/>
-          <w:rtl w:val="0"/>
-          <w:lang w:val="en-US"/>
-        </w:rPr>
-        <w:t>Lead Front-end Engineer</w:t>
-      </w:r>
-      <w:r>
-        <w:rPr>
-          <w:rStyle w:val="None"/>
-          <w:rtl w:val="0"/>
-          <w:lang w:val="en-US"/>
-        </w:rPr>
-        <w:t>, Full-stack Engineer</w:t>
+          <w:rStyle w:val="None A"/>
+          <w:rtl w:val="0"/>
+        </w:rPr>
+        <w:t>Lead Front-end Engineer, Full-stack Engineer</w:t>
       </w:r>
     </w:p>
     <w:p>
@@ -474,13 +311,17 @@
           <w:ilvl w:val="0"/>
           <w:numId w:val="2"/>
         </w:numPr>
-        <w:rPr>
-          <w:lang w:val="en-US"/>
-        </w:rPr>
-      </w:pPr>
-      <w:r>
-        <w:rPr>
-          <w:rStyle w:val="None"/>
+        <w:bidi w:val="0"/>
+        <w:ind w:right="0"/>
+        <w:jc w:val="left"/>
+        <w:rPr>
+          <w:rtl w:val="0"/>
+          <w:lang w:val="en-US"/>
+        </w:rPr>
+      </w:pPr>
+      <w:r>
+        <w:rPr>
+          <w:rStyle w:val="None A"/>
           <w:rtl w:val="0"/>
           <w:lang w:val="en-US"/>
         </w:rPr>
@@ -488,7 +329,7 @@
       </w:r>
       <w:r>
         <w:rPr>
-          <w:rStyle w:val="None"/>
+          <w:rStyle w:val="None A"/>
           <w:rtl w:val="0"/>
           <w:lang w:val="en-US"/>
         </w:rPr>
@@ -496,7 +337,7 @@
       </w:r>
       <w:r>
         <w:rPr>
-          <w:rStyle w:val="None"/>
+          <w:rStyle w:val="None A"/>
           <w:rtl w:val="0"/>
           <w:lang w:val="en-US"/>
         </w:rPr>
@@ -510,13 +351,17 @@
           <w:ilvl w:val="0"/>
           <w:numId w:val="2"/>
         </w:numPr>
-        <w:rPr>
-          <w:lang w:val="en-US"/>
-        </w:rPr>
-      </w:pPr>
-      <w:r>
-        <w:rPr>
-          <w:rStyle w:val="None"/>
+        <w:bidi w:val="0"/>
+        <w:ind w:right="0"/>
+        <w:jc w:val="left"/>
+        <w:rPr>
+          <w:rtl w:val="0"/>
+          <w:lang w:val="en-US"/>
+        </w:rPr>
+      </w:pPr>
+      <w:r>
+        <w:rPr>
+          <w:rStyle w:val="None A"/>
           <w:rtl w:val="0"/>
           <w:lang w:val="en-US"/>
         </w:rPr>
@@ -530,13 +375,17 @@
           <w:ilvl w:val="0"/>
           <w:numId w:val="2"/>
         </w:numPr>
-        <w:rPr>
-          <w:lang w:val="en-US"/>
-        </w:rPr>
-      </w:pPr>
-      <w:r>
-        <w:rPr>
-          <w:rStyle w:val="None"/>
+        <w:bidi w:val="0"/>
+        <w:ind w:right="0"/>
+        <w:jc w:val="left"/>
+        <w:rPr>
+          <w:rtl w:val="0"/>
+          <w:lang w:val="en-US"/>
+        </w:rPr>
+      </w:pPr>
+      <w:r>
+        <w:rPr>
+          <w:rStyle w:val="None A"/>
           <w:rtl w:val="0"/>
           <w:lang w:val="en-US"/>
         </w:rPr>
@@ -550,17 +399,21 @@
           <w:ilvl w:val="0"/>
           <w:numId w:val="2"/>
         </w:numPr>
-        <w:rPr>
-          <w:lang w:val="en-US"/>
-        </w:rPr>
-      </w:pPr>
-      <w:r>
-        <w:rPr>
-          <w:rStyle w:val="None"/>
-          <w:rtl w:val="0"/>
-          <w:lang w:val="en-US"/>
-        </w:rPr>
-        <w:t>Served as a consultant to the company's clients on UI/UX design and front-end implementation, ensuring new projects and opportunities for extending contracts and improving B2B client relationships.</w:t>
+        <w:bidi w:val="0"/>
+        <w:ind w:right="0"/>
+        <w:jc w:val="left"/>
+        <w:rPr>
+          <w:rtl w:val="0"/>
+          <w:lang w:val="en-US"/>
+        </w:rPr>
+      </w:pPr>
+      <w:r>
+        <w:rPr>
+          <w:rStyle w:val="None A"/>
+          <w:rtl w:val="0"/>
+          <w:lang w:val="en-US"/>
+        </w:rPr>
+        <w:t>Served as a consultant to the company clients on UI/UX design and front-end implementation, ensuring new projects and opportunities for extending contracts and improving B2B client relationships.</w:t>
       </w:r>
     </w:p>
     <w:p>
@@ -570,17 +423,21 @@
           <w:ilvl w:val="0"/>
           <w:numId w:val="2"/>
         </w:numPr>
-        <w:rPr>
-          <w:lang w:val="en-US"/>
-        </w:rPr>
-      </w:pPr>
-      <w:r>
-        <w:rPr>
-          <w:rStyle w:val="None"/>
-          <w:rtl w:val="0"/>
-          <w:lang w:val="en-US"/>
-        </w:rPr>
-        <w:t>Integrated new features and improved performance in some of the company's existing products, leveraging and improving client trust in the company's current solutions and services.</w:t>
+        <w:bidi w:val="0"/>
+        <w:ind w:right="0"/>
+        <w:jc w:val="left"/>
+        <w:rPr>
+          <w:rtl w:val="0"/>
+          <w:lang w:val="en-US"/>
+        </w:rPr>
+      </w:pPr>
+      <w:r>
+        <w:rPr>
+          <w:rStyle w:val="None A"/>
+          <w:rtl w:val="0"/>
+          <w:lang w:val="en-US"/>
+        </w:rPr>
+        <w:t>Integrated new features and improved performance in some of the company existing products, leveraging and improving client trust in the company current solutions and services.</w:t>
       </w:r>
     </w:p>
     <w:p>
@@ -589,9 +446,8 @@
       </w:pPr>
       <w:r>
         <w:rPr>
-          <w:rStyle w:val="None"/>
-          <w:rtl w:val="0"/>
-          <w:lang w:val="en-US"/>
+          <w:rStyle w:val="None A"/>
+          <w:rtl w:val="0"/>
         </w:rPr>
         <w:t>Turmundo S.A</w:t>
       </w:r>
@@ -602,11 +458,10 @@
       </w:pPr>
       <w:r>
         <w:rPr>
-          <w:rStyle w:val="None"/>
-          <w:rtl w:val="0"/>
-          <w:lang w:val="en-US"/>
-        </w:rPr>
-        <w:t>08/2016 - 03/2020</w:t>
+          <w:rStyle w:val="None A"/>
+          <w:rtl w:val="0"/>
+        </w:rPr>
+        <w:t>08/2016 - 03/2020 (Cuba)</w:t>
       </w:r>
     </w:p>
     <w:p>
@@ -615,19 +470,10 @@
       </w:pPr>
       <w:r>
         <w:rPr>
-          <w:rStyle w:val="None"/>
-          <w:rtl w:val="0"/>
-          <w:lang w:val="en-US"/>
-        </w:rPr>
-        <w:t>Chief Technology Officer</w:t>
-      </w:r>
-      <w:r>
-        <w:rPr>
-          <w:rStyle w:val="None"/>
-          <w:rtl w:val="0"/>
-          <w:lang w:val="en-US"/>
-        </w:rPr>
-        <w:t>, Technical Lead</w:t>
+          <w:rStyle w:val="None A"/>
+          <w:rtl w:val="0"/>
+        </w:rPr>
+        <w:t>Technical Lead, Chief Technology Officer</w:t>
       </w:r>
     </w:p>
     <w:p>
@@ -637,17 +483,21 @@
           <w:ilvl w:val="0"/>
           <w:numId w:val="2"/>
         </w:numPr>
-        <w:rPr>
-          <w:lang w:val="en-US"/>
-        </w:rPr>
-      </w:pPr>
-      <w:r>
-        <w:rPr>
-          <w:rStyle w:val="None"/>
-          <w:rtl w:val="0"/>
-          <w:lang w:val="en-US"/>
-        </w:rPr>
-        <w:t>Developed and implemented the company's overall technology strategy, roadmap, and vision to support business objectives and enhance operational efficiency. As an example, this allowed the inclusion of a flight ticketing system from the collaboration with the Surinamese company Fly Allways into the sales department.</w:t>
+        <w:bidi w:val="0"/>
+        <w:ind w:right="0"/>
+        <w:jc w:val="left"/>
+        <w:rPr>
+          <w:rtl w:val="0"/>
+          <w:lang w:val="en-US"/>
+        </w:rPr>
+      </w:pPr>
+      <w:r>
+        <w:rPr>
+          <w:rStyle w:val="None A"/>
+          <w:rtl w:val="0"/>
+          <w:lang w:val="en-US"/>
+        </w:rPr>
+        <w:t>Played a key role in technical decision-making processes, balancing innovation with practical implementation to meet business objectives.</w:t>
       </w:r>
     </w:p>
     <w:p>
@@ -657,25 +507,21 @@
           <w:ilvl w:val="0"/>
           <w:numId w:val="2"/>
         </w:numPr>
-        <w:rPr>
-          <w:lang w:val="en-US"/>
-        </w:rPr>
-      </w:pPr>
-      <w:r>
-        <w:rPr>
-          <w:rStyle w:val="None"/>
-          <w:rtl w:val="0"/>
-          <w:lang w:val="en-US"/>
-        </w:rPr>
-        <w:t>Directed</w:t>
-      </w:r>
-      <w:r>
-        <w:rPr>
-          <w:rStyle w:val="None"/>
-          <w:rtl w:val="0"/>
-          <w:lang w:val="en-US"/>
-        </w:rPr>
-        <w:t xml:space="preserve"> the IT department, including staff recruitment, training, performance evaluation, budgeting, and resource allocation for technology investments.</w:t>
+        <w:bidi w:val="0"/>
+        <w:ind w:right="0"/>
+        <w:jc w:val="left"/>
+        <w:rPr>
+          <w:rtl w:val="0"/>
+          <w:lang w:val="en-US"/>
+        </w:rPr>
+      </w:pPr>
+      <w:r>
+        <w:rPr>
+          <w:rStyle w:val="None A"/>
+          <w:rtl w:val="0"/>
+          <w:lang w:val="en-US"/>
+        </w:rPr>
+        <w:t>Led the development of internal web applications using .NET MVC 5 and Angular, implementing the company overall technology strategy, roadmap, and vision to support business objectives and enhance operational efficiency.</w:t>
       </w:r>
     </w:p>
     <w:p>
@@ -685,33 +531,21 @@
           <w:ilvl w:val="0"/>
           <w:numId w:val="2"/>
         </w:numPr>
-        <w:rPr>
-          <w:lang w:val="en-US"/>
-        </w:rPr>
-      </w:pPr>
-      <w:r>
-        <w:rPr>
-          <w:rStyle w:val="None"/>
-          <w:rtl w:val="0"/>
-          <w:lang w:val="en-US"/>
-        </w:rPr>
-        <w:t xml:space="preserve">Worked closely with other departments, such as operations, sales, marketing, and finance, to align technology initiatives with business requirements and support cross-functional projects. Had a direct impact on the efficiency of the provider contracting process, converting a year-long repeating process into a one-month semi-automatic process, reducing errors and </w:t>
-      </w:r>
-      <w:r>
-        <w:rPr>
-          <w:rStyle w:val="None"/>
-          <w:rtl w:val="0"/>
-          <w:lang w:val="en-US"/>
-        </w:rPr>
-        <w:t>digitalizing</w:t>
-      </w:r>
-      <w:r>
-        <w:rPr>
-          <w:rStyle w:val="None"/>
-          <w:rtl w:val="0"/>
-          <w:lang w:val="en-US"/>
-        </w:rPr>
-        <w:t xml:space="preserve"> the year-in-course contracts with hotels and other service providers for seamless availability lookup.</w:t>
+        <w:bidi w:val="0"/>
+        <w:ind w:right="0"/>
+        <w:jc w:val="left"/>
+        <w:rPr>
+          <w:rtl w:val="0"/>
+          <w:lang w:val="en-US"/>
+        </w:rPr>
+      </w:pPr>
+      <w:r>
+        <w:rPr>
+          <w:rStyle w:val="None A"/>
+          <w:rtl w:val="0"/>
+          <w:lang w:val="en-US"/>
+        </w:rPr>
+        <w:t>Spearheaded the creation of a cutting-edge offline map application, leveraging Leaflet, and Ionic for the frontend, and designing a micro-services architecture with RabbitMQ to serve the application.</w:t>
       </w:r>
     </w:p>
     <w:p>
@@ -721,41 +555,21 @@
           <w:ilvl w:val="0"/>
           <w:numId w:val="2"/>
         </w:numPr>
-        <w:rPr>
-          <w:lang w:val="en-US"/>
-        </w:rPr>
-      </w:pPr>
-      <w:r>
-        <w:rPr>
-          <w:rStyle w:val="None"/>
-          <w:rtl w:val="0"/>
-          <w:lang w:val="en-US"/>
-        </w:rPr>
-        <w:t>Led digital transformation initiatives, such as implementing new technologies, automation, and digital platforms to improve customer experience, streamline operations, and drive business growth. Implemented data management and analytics using Microsoft Power BI and Azure Cloud Services to gather, analyze, and interpret data for informed decision-making and strategic planning. This allowed the company to monitor the transition into a multi-destination model by supporting new operations in destinations like Suriname, and Cura</w:t>
-      </w:r>
-      <w:r>
-        <w:rPr>
-          <w:rStyle w:val="None"/>
-          <w:rtl w:val="0"/>
-          <w:lang w:val="en-US"/>
-        </w:rPr>
-        <w:t>ç</w:t>
-      </w:r>
-      <w:r>
-        <w:rPr>
-          <w:rStyle w:val="None"/>
-          <w:rtl w:val="0"/>
-          <w:lang w:val="pt-PT"/>
-        </w:rPr>
-        <w:t>ao</w:t>
-      </w:r>
-      <w:r>
-        <w:rPr>
-          <w:rStyle w:val="None"/>
-          <w:rtl w:val="0"/>
-          <w:lang w:val="en-US"/>
-        </w:rPr>
-        <w:t>.</w:t>
+        <w:bidi w:val="0"/>
+        <w:ind w:right="0"/>
+        <w:jc w:val="left"/>
+        <w:rPr>
+          <w:rtl w:val="0"/>
+          <w:lang w:val="en-US"/>
+        </w:rPr>
+      </w:pPr>
+      <w:r>
+        <w:rPr>
+          <w:rStyle w:val="None A"/>
+          <w:rtl w:val="0"/>
+          <w:lang w:val="en-US"/>
+        </w:rPr>
+        <w:t>Implemented and managed Azure Cloud services for both company infrastructure, and project deployment, ensuring seamless integration between frontend and backend systems.</w:t>
       </w:r>
     </w:p>
     <w:p>
@@ -765,80 +579,21 @@
           <w:ilvl w:val="0"/>
           <w:numId w:val="2"/>
         </w:numPr>
-        <w:rPr>
-          <w:lang w:val="en-US"/>
-        </w:rPr>
-      </w:pPr>
-      <w:r>
-        <w:rPr>
-          <w:rStyle w:val="None"/>
-          <w:rtl w:val="0"/>
-          <w:lang w:val="en-US"/>
-        </w:rPr>
-        <w:t>Spearheaded innovation and research by staying updated on emerging software development technologies, trends, and best practices in the travel and tourism industry, directing proof-of-concepts, and exploring innovative solutions like offline map applications oriented to visitors' experiences in destinations such as Haiti, Cura</w:t>
-      </w:r>
-      <w:r>
-        <w:rPr>
-          <w:rStyle w:val="None"/>
-          <w:rtl w:val="0"/>
-          <w:lang w:val="en-US"/>
-        </w:rPr>
-        <w:t>ç</w:t>
-      </w:r>
-      <w:r>
-        <w:rPr>
-          <w:rStyle w:val="None"/>
-          <w:rtl w:val="0"/>
-          <w:lang w:val="en-US"/>
-        </w:rPr>
-        <w:t>ao, and Suriname. These initiatives enhanced the company's competitiveness and customer experience.</w:t>
-      </w:r>
-    </w:p>
-    <w:p>
-      <w:pPr>
-        <w:pStyle w:val="Heading 2"/>
-      </w:pPr>
-      <w:r>
-        <w:rPr>
-          <w:rStyle w:val="None"/>
-          <w:rtl w:val="0"/>
-          <w:lang w:val="en-US"/>
-        </w:rPr>
-        <w:t>Casabe LLC</w:t>
-      </w:r>
-    </w:p>
-    <w:p>
-      <w:pPr>
-        <w:pStyle w:val="Body A"/>
-      </w:pPr>
-      <w:r>
-        <w:rPr>
-          <w:rStyle w:val="None"/>
-          <w:rtl w:val="0"/>
-          <w:lang w:val="en-US"/>
-        </w:rPr>
-        <w:t>10/2015 - 08/2016</w:t>
-      </w:r>
-    </w:p>
-    <w:p>
-      <w:pPr>
-        <w:pStyle w:val="Heading 3"/>
-      </w:pPr>
-      <w:r>
-        <w:rPr>
-          <w:rStyle w:val="None"/>
-          <w:rtl w:val="0"/>
-          <w:lang w:val="en-US"/>
-        </w:rPr>
-        <w:t xml:space="preserve">Frontend </w:t>
-      </w:r>
-      <w:r>
-        <w:rPr>
-          <w:rStyle w:val="None"/>
-          <w:rtl w:val="0"/>
-          <w:lang w:val="en-US"/>
-        </w:rPr>
-        <w:t>Developer, Freelancer</w:t>
+        <w:bidi w:val="0"/>
+        <w:ind w:right="0"/>
+        <w:jc w:val="left"/>
+        <w:rPr>
+          <w:rtl w:val="0"/>
+          <w:lang w:val="en-US"/>
+        </w:rPr>
+      </w:pPr>
+      <w:r>
+        <w:rPr>
+          <w:rStyle w:val="None A"/>
+          <w:rtl w:val="0"/>
+          <w:lang w:val="en-US"/>
+        </w:rPr>
+        <w:t>Conducted code reviews, implemented agile methodologies and established CI/CD pipelines to improve development efficiency and product quality.</w:t>
       </w:r>
     </w:p>
     <w:p>
@@ -848,17 +603,57 @@
           <w:ilvl w:val="0"/>
           <w:numId w:val="2"/>
         </w:numPr>
-        <w:rPr>
-          <w:lang w:val="en-US"/>
-        </w:rPr>
-      </w:pPr>
-      <w:r>
-        <w:rPr>
-          <w:rStyle w:val="None"/>
-          <w:rtl w:val="0"/>
-          <w:lang w:val="en-US"/>
-        </w:rPr>
-        <w:t>Implemented several SVG-based animations with GSAP and CSS3 to improve website interactions and competitiveness, aligning with current market trends.</w:t>
+        <w:bidi w:val="0"/>
+        <w:ind w:right="0"/>
+        <w:jc w:val="left"/>
+        <w:rPr>
+          <w:rtl w:val="0"/>
+          <w:lang w:val="en-US"/>
+        </w:rPr>
+      </w:pPr>
+      <w:r>
+        <w:rPr>
+          <w:rStyle w:val="None A"/>
+          <w:rtl w:val="0"/>
+          <w:lang w:val="en-US"/>
+        </w:rPr>
+        <w:t>Actively participated in troubleshooting and resolving complex technical issues across various projects and platforms.</w:t>
+      </w:r>
+    </w:p>
+    <w:p>
+      <w:pPr>
+        <w:pStyle w:val="Heading 2"/>
+      </w:pPr>
+      <w:r>
+        <w:rPr>
+          <w:rStyle w:val="None A"/>
+          <w:rtl w:val="0"/>
+        </w:rPr>
+        <w:t>University of Havana, Information Technology Directorate</w:t>
+      </w:r>
+    </w:p>
+    <w:p>
+      <w:pPr>
+        <w:pStyle w:val="Body A"/>
+      </w:pPr>
+      <w:r>
+        <w:rPr>
+          <w:rStyle w:val="None A"/>
+          <w:rtl w:val="0"/>
+        </w:rPr>
+        <w:t>09/2012 - 09/2016 (Cuba)</w:t>
+      </w:r>
+    </w:p>
+    <w:p>
+      <w:pPr>
+        <w:pStyle w:val="Heading 3"/>
+      </w:pPr>
+      <w:r>
+        <w:rPr>
+          <w:rStyle w:val="None A"/>
+          <w:rtl w:val="0"/>
+        </w:rPr>
+        <w:t>Software Engineer</w:t>
       </w:r>
     </w:p>
     <w:p>
@@ -868,17 +663,21 @@
           <w:ilvl w:val="0"/>
           <w:numId w:val="2"/>
         </w:numPr>
-        <w:rPr>
-          <w:lang w:val="en-US"/>
-        </w:rPr>
-      </w:pPr>
-      <w:r>
-        <w:rPr>
-          <w:rStyle w:val="None"/>
-          <w:rtl w:val="0"/>
-          <w:lang w:val="en-US"/>
-        </w:rPr>
-        <w:t>Collaborated directly with graphic and editorial designers to convert PSD and Illustrator deliverables into coded, responsive HTML5 and CSS3 web page markup, ensuring adherence to design specifications.</w:t>
+        <w:bidi w:val="0"/>
+        <w:ind w:right="0"/>
+        <w:jc w:val="left"/>
+        <w:rPr>
+          <w:rtl w:val="0"/>
+          <w:lang w:val="en-US"/>
+        </w:rPr>
+      </w:pPr>
+      <w:r>
+        <w:rPr>
+          <w:rStyle w:val="None A"/>
+          <w:rtl w:val="0"/>
+          <w:lang w:val="en-US"/>
+        </w:rPr>
+        <w:t>Researched web standards and front-end technologies: HTML5, ECMAScript 6, and CSS3, and taught courses on them to Computer Science Bachelor undergraduates &amp; software engineers.</w:t>
       </w:r>
     </w:p>
     <w:p>
@@ -888,17 +687,57 @@
           <w:ilvl w:val="0"/>
           <w:numId w:val="2"/>
         </w:numPr>
-        <w:rPr>
-          <w:lang w:val="en-US"/>
-        </w:rPr>
-      </w:pPr>
-      <w:r>
-        <w:rPr>
-          <w:rStyle w:val="None"/>
-          <w:rtl w:val="0"/>
-          <w:lang w:val="en-US"/>
-        </w:rPr>
-        <w:t>Integrated web application front-ends with RESTful APIs and web services from various backend technologies like Microsoft ASP.NET MVC, Ruby on Rails, Java, and Python in close collaboration with back-end developers.</w:t>
+        <w:bidi w:val="0"/>
+        <w:ind w:right="0"/>
+        <w:jc w:val="left"/>
+        <w:rPr>
+          <w:rtl w:val="0"/>
+          <w:lang w:val="en-US"/>
+        </w:rPr>
+      </w:pPr>
+      <w:r>
+        <w:rPr>
+          <w:rStyle w:val="None A"/>
+          <w:rtl w:val="0"/>
+          <w:lang w:val="en-US"/>
+        </w:rPr>
+        <w:t>Developed and deployed responsive UX/UI designs for multiple and faculty websites, improving online presence and user engagement.</w:t>
+      </w:r>
+    </w:p>
+    <w:p>
+      <w:pPr>
+        <w:pStyle w:val="Heading 2"/>
+      </w:pPr>
+      <w:r>
+        <w:rPr>
+          <w:rStyle w:val="None A"/>
+          <w:rtl w:val="0"/>
+        </w:rPr>
+        <w:t>Casabe LLC</w:t>
+      </w:r>
+    </w:p>
+    <w:p>
+      <w:pPr>
+        <w:pStyle w:val="Body A"/>
+      </w:pPr>
+      <w:r>
+        <w:rPr>
+          <w:rStyle w:val="None A"/>
+          <w:rtl w:val="0"/>
+        </w:rPr>
+        <w:t>10/2015 - 08/2016 (Cuba)</w:t>
+      </w:r>
+    </w:p>
+    <w:p>
+      <w:pPr>
+        <w:pStyle w:val="Heading 3"/>
+      </w:pPr>
+      <w:r>
+        <w:rPr>
+          <w:rStyle w:val="None A"/>
+          <w:rtl w:val="0"/>
+        </w:rPr>
+        <w:t>Frontend Developer, Freelancer</w:t>
       </w:r>
     </w:p>
     <w:p>
@@ -908,13 +747,89 @@
           <w:ilvl w:val="0"/>
           <w:numId w:val="2"/>
         </w:numPr>
-        <w:rPr>
-          <w:lang w:val="en-US"/>
-        </w:rPr>
-      </w:pPr>
-      <w:r>
-        <w:rPr>
-          <w:rStyle w:val="None"/>
+        <w:bidi w:val="0"/>
+        <w:ind w:right="0"/>
+        <w:jc w:val="left"/>
+        <w:rPr>
+          <w:rtl w:val="0"/>
+          <w:lang w:val="en-US"/>
+        </w:rPr>
+      </w:pPr>
+      <w:r>
+        <w:rPr>
+          <w:rStyle w:val="None A"/>
+          <w:rtl w:val="0"/>
+          <w:lang w:val="en-US"/>
+        </w:rPr>
+        <w:t>Implemented several SVG-based animations with GSAP and CSS3 to improve website interactions and competitiveness, aligning with current market trends.</w:t>
+      </w:r>
+    </w:p>
+    <w:p>
+      <w:pPr>
+        <w:pStyle w:val="Body A"/>
+        <w:numPr>
+          <w:ilvl w:val="0"/>
+          <w:numId w:val="2"/>
+        </w:numPr>
+        <w:bidi w:val="0"/>
+        <w:ind w:right="0"/>
+        <w:jc w:val="left"/>
+        <w:rPr>
+          <w:rtl w:val="0"/>
+          <w:lang w:val="en-US"/>
+        </w:rPr>
+      </w:pPr>
+      <w:r>
+        <w:rPr>
+          <w:rStyle w:val="None A"/>
+          <w:rtl w:val="0"/>
+          <w:lang w:val="en-US"/>
+        </w:rPr>
+        <w:t>Collaborated directly with graphic and editorial designers to convert PSD and Illustrator deliverables into coded, responsive HTML5 and CSS3 web page markup, ensuring adherence to design specifications.</w:t>
+      </w:r>
+    </w:p>
+    <w:p>
+      <w:pPr>
+        <w:pStyle w:val="Body A"/>
+        <w:numPr>
+          <w:ilvl w:val="0"/>
+          <w:numId w:val="2"/>
+        </w:numPr>
+        <w:bidi w:val="0"/>
+        <w:ind w:right="0"/>
+        <w:jc w:val="left"/>
+        <w:rPr>
+          <w:rtl w:val="0"/>
+          <w:lang w:val="en-US"/>
+        </w:rPr>
+      </w:pPr>
+      <w:r>
+        <w:rPr>
+          <w:rStyle w:val="None A"/>
+          <w:rtl w:val="0"/>
+          <w:lang w:val="en-US"/>
+        </w:rPr>
+        <w:t>Integrated web application front-ends with RESTful APIs and web services from various backend technologies like Microsoft ASP.NET MVC, Ruby on Rails, Java, and Python in close collaboration with back-end developers.</w:t>
+      </w:r>
+    </w:p>
+    <w:p>
+      <w:pPr>
+        <w:pStyle w:val="Body A"/>
+        <w:numPr>
+          <w:ilvl w:val="0"/>
+          <w:numId w:val="2"/>
+        </w:numPr>
+        <w:bidi w:val="0"/>
+        <w:ind w:right="0"/>
+        <w:jc w:val="left"/>
+        <w:rPr>
+          <w:rtl w:val="0"/>
+          <w:lang w:val="en-US"/>
+        </w:rPr>
+      </w:pPr>
+      <w:r>
+        <w:rPr>
+          <w:rStyle w:val="None A"/>
           <w:rtl w:val="0"/>
           <w:lang w:val="en-US"/>
         </w:rPr>
@@ -927,9 +842,8 @@
       </w:pPr>
       <w:r>
         <w:rPr>
-          <w:rStyle w:val="None"/>
-          <w:rtl w:val="0"/>
-          <w:lang w:val="en-US"/>
+          <w:rStyle w:val="None A"/>
+          <w:rtl w:val="0"/>
         </w:rPr>
         <w:t>Previous Experiences</w:t>
       </w:r>
@@ -940,11 +854,10 @@
       </w:pPr>
       <w:r>
         <w:rPr>
-          <w:rStyle w:val="None"/>
-          <w:rtl w:val="0"/>
-          <w:lang w:val="en-US"/>
-        </w:rPr>
-        <w:t>09/2012 - 09/2016</w:t>
+          <w:rStyle w:val="None A"/>
+          <w:rtl w:val="0"/>
+        </w:rPr>
+        <w:t>09/2012 - 09/2016 (Cuba)</w:t>
       </w:r>
     </w:p>
     <w:p>
@@ -953,46 +866,22 @@
       </w:pPr>
       <w:r>
         <w:rPr>
-          <w:rtl w:val="0"/>
-        </w:rPr>
-        <w:t xml:space="preserve">Full Stack </w:t>
-      </w:r>
-      <w:r>
-        <w:rPr>
-          <w:rStyle w:val="None"/>
-          <w:rtl w:val="0"/>
-          <w:lang w:val="en-US"/>
-        </w:rPr>
-        <w:t>Software Engineer</w:t>
-      </w:r>
-      <w:r>
-        <w:rPr>
-          <w:rStyle w:val="None"/>
-          <w:rtl w:val="0"/>
-          <w:lang w:val="en-US"/>
-        </w:rPr>
-        <w:t>,</w:t>
-      </w:r>
-      <w:r>
-        <w:rPr>
-          <w:rStyle w:val="None"/>
-          <w:rtl w:val="0"/>
-          <w:lang w:val="en-US"/>
-        </w:rPr>
-        <w:t xml:space="preserve"> Freelancer</w:t>
-      </w:r>
-    </w:p>
-    <w:p>
-      <w:pPr>
-        <w:pStyle w:val="Body A"/>
-      </w:pPr>
-      <w:r>
-        <w:rPr>
-          <w:rStyle w:val="None"/>
-          <w:rtl w:val="0"/>
-          <w:lang w:val="en-US"/>
-        </w:rPr>
-        <w:t>Prior experience includes roles at the University of Havana IT Department and freelance work for companies like GMixon-Pixeliris and Fermen Corporation, leveraging communication, problem-solving, and adaptability skills.</w:t>
+          <w:rStyle w:val="None A"/>
+          <w:rtl w:val="0"/>
+        </w:rPr>
+        <w:t>Full Stack Software Engineer, Freelancer</w:t>
+      </w:r>
+    </w:p>
+    <w:p>
+      <w:pPr>
+        <w:pStyle w:val="Body A"/>
+      </w:pPr>
+      <w:r>
+        <w:rPr>
+          <w:rStyle w:val="None A"/>
+          <w:rtl w:val="0"/>
+        </w:rPr>
+        <w:t>Prior experience includes roles and freelance work for companies like GMixon-Pixeliris, Tutti Pizza, and Fermen Corporation, leveraging communication, problem-solving, and adaptability skills.</w:t>
       </w:r>
     </w:p>
     <w:p>
@@ -1001,9 +890,8 @@
       </w:pPr>
       <w:r>
         <w:rPr>
-          <w:rStyle w:val="None"/>
-          <w:rtl w:val="0"/>
-          <w:lang w:val="en-US"/>
+          <w:rStyle w:val="None A"/>
+          <w:rtl w:val="0"/>
         </w:rPr>
         <w:t>Education</w:t>
       </w:r>
@@ -1014,17 +902,86 @@
       </w:pPr>
       <w:r>
         <w:rPr>
-          <w:rStyle w:val="None"/>
-          <w:rtl w:val="0"/>
-          <w:lang w:val="en-US"/>
-        </w:rPr>
-        <w:t>Universidad de las Ciencias Informaticas</w:t>
-      </w:r>
-      <w:r>
-        <w:rPr>
-          <w:rStyle w:val="None"/>
-          <w:rtl w:val="0"/>
-          <w:lang w:val="en-US"/>
+          <w:rStyle w:val="None A"/>
+          <w:rtl w:val="0"/>
+        </w:rPr>
+        <w:t>Universidad de las Ciencias Informaticas, Cuba.</w:t>
+      </w:r>
+    </w:p>
+    <w:p>
+      <w:pPr>
+        <w:pStyle w:val="Body A"/>
+      </w:pPr>
+      <w:r>
+        <w:rPr>
+          <w:rStyle w:val="None A"/>
+          <w:rtl w:val="0"/>
+        </w:rPr>
+        <w:t>Computer Science Engineering (Engineer</w:t>
+      </w:r>
+      <w:r>
+        <w:rPr>
+          <w:rStyle w:val="None A"/>
+          <w:rtl w:val="0"/>
+        </w:rPr>
+        <w:t>’</w:t>
+      </w:r>
+      <w:r>
+        <w:rPr>
+          <w:rStyle w:val="None A"/>
+          <w:rtl w:val="0"/>
+        </w:rPr>
+        <w:t>s degree)</w:t>
+      </w:r>
+    </w:p>
+    <w:p>
+      <w:pPr>
+        <w:pStyle w:val="Body A"/>
+      </w:pPr>
+      <w:r>
+        <w:rPr>
+          <w:rStyle w:val="None A"/>
+          <w:rtl w:val="0"/>
+        </w:rPr>
+        <w:t>2007 - 2012 (Five-years degree)</w:t>
+      </w:r>
+    </w:p>
+    <w:p>
+      <w:pPr>
+        <w:pStyle w:val="Heading 2"/>
+      </w:pPr>
+      <w:r>
+        <w:rPr>
+          <w:rStyle w:val="None A"/>
+          <w:rtl w:val="0"/>
+        </w:rPr>
+        <w:t xml:space="preserve">Polytechnic </w:t>
+      </w:r>
+      <w:r>
+        <w:rPr>
+          <w:rStyle w:val="None A"/>
+          <w:rtl w:val="0"/>
+        </w:rPr>
+        <w:t>“</w:t>
+      </w:r>
+      <w:r>
+        <w:rPr>
+          <w:rStyle w:val="None A"/>
+          <w:rtl w:val="0"/>
+        </w:rPr>
+        <w:t>Martires de Chile</w:t>
+      </w:r>
+      <w:r>
+        <w:rPr>
+          <w:rStyle w:val="None A"/>
+          <w:rtl w:val="0"/>
+        </w:rPr>
+        <w:t>”</w:t>
+      </w:r>
+      <w:r>
+        <w:rPr>
+          <w:rStyle w:val="None A"/>
+          <w:rtl w:val="0"/>
         </w:rPr>
         <w:t>, Cuba.</w:t>
       </w:r>
@@ -1035,25 +992,22 @@
       </w:pPr>
       <w:r>
         <w:rPr>
-          <w:rStyle w:val="None"/>
-          <w:rtl w:val="0"/>
-          <w:lang w:val="en-US"/>
-        </w:rPr>
-        <w:t>Computer Science Engineering (Engineer</w:t>
-      </w:r>
-      <w:r>
-        <w:rPr>
-          <w:rStyle w:val="None"/>
-          <w:rtl w:val="0"/>
-          <w:lang w:val="en-US"/>
+          <w:rStyle w:val="None A"/>
+          <w:rtl w:val="0"/>
+        </w:rPr>
+        <w:t>Computer Programmer Technician (Technician</w:t>
+      </w:r>
+      <w:r>
+        <w:rPr>
+          <w:rStyle w:val="None A"/>
+          <w:rtl w:val="0"/>
         </w:rPr>
         <w:t>’</w:t>
       </w:r>
       <w:r>
         <w:rPr>
-          <w:rStyle w:val="None"/>
-          <w:rtl w:val="0"/>
-          <w:lang w:val="en-US"/>
+          <w:rStyle w:val="None A"/>
+          <w:rtl w:val="0"/>
         </w:rPr>
         <w:t>s degree)</w:t>
       </w:r>
@@ -1064,96 +1018,8 @@
       </w:pPr>
       <w:r>
         <w:rPr>
-          <w:rStyle w:val="None"/>
-          <w:rtl w:val="0"/>
-          <w:lang w:val="en-US"/>
-        </w:rPr>
-        <w:t>2007 - 2012 (Five-years degree)</w:t>
-      </w:r>
-    </w:p>
-    <w:p>
-      <w:pPr>
-        <w:pStyle w:val="Heading 2"/>
-      </w:pPr>
-      <w:r>
-        <w:rPr>
-          <w:rStyle w:val="None"/>
-          <w:rtl w:val="0"/>
-          <w:lang w:val="en-US"/>
-        </w:rPr>
-        <w:t xml:space="preserve">Polytechnic </w:t>
-      </w:r>
-      <w:r>
-        <w:rPr>
-          <w:rStyle w:val="None"/>
-          <w:rtl w:val="0"/>
-          <w:lang w:val="en-US"/>
-        </w:rPr>
-        <w:t>“</w:t>
-      </w:r>
-      <w:r>
-        <w:rPr>
-          <w:rStyle w:val="None"/>
-          <w:rtl w:val="0"/>
-          <w:lang w:val="en-US"/>
-        </w:rPr>
-        <w:t>Martires de Chile</w:t>
-      </w:r>
-      <w:r>
-        <w:rPr>
-          <w:rStyle w:val="None"/>
-          <w:rtl w:val="0"/>
-          <w:lang w:val="en-US"/>
-        </w:rPr>
-        <w:t>”</w:t>
-      </w:r>
-      <w:r>
-        <w:rPr>
-          <w:rStyle w:val="None"/>
-          <w:rtl w:val="0"/>
-          <w:lang w:val="en-US"/>
-        </w:rPr>
-        <w:t>, Cuba.</w:t>
-      </w:r>
-    </w:p>
-    <w:p>
-      <w:pPr>
-        <w:pStyle w:val="Body A"/>
-      </w:pPr>
-      <w:r>
-        <w:rPr>
-          <w:rStyle w:val="None"/>
-          <w:rtl w:val="0"/>
-          <w:lang w:val="en-US"/>
-        </w:rPr>
-        <w:t>Computer Programmer Technician (Technician</w:t>
-      </w:r>
-      <w:r>
-        <w:rPr>
-          <w:rStyle w:val="None"/>
-          <w:rtl w:val="0"/>
-          <w:lang w:val="en-US"/>
-        </w:rPr>
-        <w:t>’</w:t>
-      </w:r>
-      <w:r>
-        <w:rPr>
-          <w:rStyle w:val="None"/>
-          <w:rtl w:val="0"/>
-          <w:lang w:val="en-US"/>
-        </w:rPr>
-        <w:t>s degree)</w:t>
-      </w:r>
-    </w:p>
-    <w:p>
-      <w:pPr>
-        <w:pStyle w:val="Body A"/>
-      </w:pPr>
-      <w:r>
-        <w:rPr>
-          <w:rStyle w:val="None"/>
-          <w:rtl w:val="0"/>
-          <w:lang w:val="en-US"/>
+          <w:rStyle w:val="None A"/>
+          <w:rtl w:val="0"/>
         </w:rPr>
         <w:t>2002 - 2006 (Four-years degree)</w:t>
       </w:r>
@@ -1181,6 +1047,9 @@
       </w:tabs>
     </w:pPr>
     <w:r>
+      <w:rPr>
+        <w:rStyle w:val="None A"/>
+      </w:rPr>
       <w:tab/>
       <w:tab/>
     </w:r>
@@ -1192,19 +1061,32 @@
       <w:t xml:space="preserve">Page </w:t>
     </w:r>
     <w:r>
-      <w:rPr/>
+      <w:rPr>
+        <w:rStyle w:val="None A"/>
+      </w:rPr>
       <w:fldChar w:fldCharType="begin" w:fldLock="0"/>
     </w:r>
     <w:r>
+      <w:rPr>
+        <w:rStyle w:val="None A"/>
+      </w:rPr>
       <w:instrText xml:space="preserve"> PAGE </w:instrText>
     </w:r>
     <w:r>
-      <w:rPr/>
+      <w:rPr>
+        <w:rStyle w:val="None A"/>
+      </w:rPr>
       <w:fldChar w:fldCharType="separate" w:fldLock="0"/>
     </w:r>
-    <w:r/>
     <w:r>
-      <w:rPr/>
+      <w:rPr>
+        <w:rStyle w:val="None A"/>
+      </w:rPr>
+    </w:r>
+    <w:r>
+      <w:rPr>
+        <w:rStyle w:val="None A"/>
+      </w:rPr>
       <w:fldChar w:fldCharType="end" w:fldLock="0"/>
     </w:r>
     <w:r>
@@ -1215,19 +1097,32 @@
       <w:t xml:space="preserve"> of </w:t>
     </w:r>
     <w:r>
-      <w:rPr/>
+      <w:rPr>
+        <w:rStyle w:val="None A"/>
+      </w:rPr>
       <w:fldChar w:fldCharType="begin" w:fldLock="0"/>
     </w:r>
     <w:r>
+      <w:rPr>
+        <w:rStyle w:val="None A"/>
+      </w:rPr>
       <w:instrText xml:space="preserve"> NUMPAGES </w:instrText>
     </w:r>
     <w:r>
-      <w:rPr/>
+      <w:rPr>
+        <w:rStyle w:val="None A"/>
+      </w:rPr>
       <w:fldChar w:fldCharType="separate" w:fldLock="0"/>
     </w:r>
-    <w:r/>
     <w:r>
-      <w:rPr/>
+      <w:rPr>
+        <w:rStyle w:val="None A"/>
+      </w:rPr>
+    </w:r>
+    <w:r>
+      <w:rPr>
+        <w:rStyle w:val="None A"/>
+      </w:rPr>
       <w:fldChar w:fldCharType="end" w:fldLock="0"/>
     </w:r>
   </w:p>
@@ -1690,6 +1585,9 @@
         </w14:solidFill>
       </w14:textFill>
     </w:rPr>
+  </w:style>
+  <w:style w:type="character" w:styleId="None A">
+    <w:name w:val="None A"/>
   </w:style>
   <w:style w:type="paragraph" w:styleId="Title">
     <w:name w:val="Title"/>

</xml_diff>